<commit_message>
update all formats of CV to download
</commit_message>
<xml_diff>
--- a/download_cv/CV-Michal-Zak-13122022.docx
+++ b/download_cv/CV-Michal-Zak-13122022.docx
@@ -222,7 +222,7 @@
                 <wp:positionV relativeFrom="page">
                   <wp:posOffset>381889</wp:posOffset>
                 </wp:positionV>
-                <wp:extent cx="3500909" cy="966821"/>
+                <wp:extent cx="3500909" cy="719677"/>
                 <wp:effectExtent l="0" t="0" r="0" b="0"/>
                 <wp:wrapThrough wrapText="bothSides" distL="152400" distR="152400">
                   <wp:wrapPolygon edited="1">
@@ -242,7 +242,7 @@
                       <wps:spPr>
                         <a:xfrm>
                           <a:off x="0" y="0"/>
-                          <a:ext cx="3500909" cy="966821"/>
+                          <a:ext cx="3500909" cy="719677"/>
                         </a:xfrm>
                         <a:prstGeom prst="rect">
                           <a:avLst/>
@@ -253,11 +253,6 @@
                           <a:miter lim="400000"/>
                         </a:ln>
                         <a:effectLst/>
-                        <a:extLst>
-                          <a:ext uri="{C572A759-6A51-4108-AA02-DFA0A04FC94B}">
-                            <ma14:wrappingTextBoxFlag xmlns:ma14="http://schemas.microsoft.com/office/mac/drawingml/2011/main" val="1"/>
-                          </a:ext>
-                        </a:extLst>
                       </wps:spPr>
                       <wps:txbx>
                         <w:txbxContent>
@@ -377,7 +372,7 @@
           </mc:Choice>
           <mc:Fallback>
             <w:pict>
-              <v:shape id="_x0000_s1028" type="#_x0000_t202" style="visibility:visible;position:absolute;margin-left:283.6pt;margin-top:30.1pt;width:275.7pt;height:76.1pt;z-index:251661312;mso-position-horizontal:absolute;mso-position-horizontal-relative:page;mso-position-vertical:absolute;mso-position-vertical-relative:page;mso-wrap-distance-left:12.0pt;mso-wrap-distance-top:12.0pt;mso-wrap-distance-right:12.0pt;mso-wrap-distance-bottom:12.0pt;">
+              <v:shape id="_x0000_s1028" type="#_x0000_t202" style="visibility:visible;position:absolute;margin-left:283.6pt;margin-top:30.1pt;width:275.7pt;height:56.7pt;z-index:251661312;mso-position-horizontal:absolute;mso-position-horizontal-relative:page;mso-position-vertical:absolute;mso-position-vertical-relative:page;mso-wrap-distance-left:12.0pt;mso-wrap-distance-top:12.0pt;mso-wrap-distance-right:12.0pt;mso-wrap-distance-bottom:12.0pt;">
                 <v:fill on="f"/>
                 <v:stroke on="f" weight="1.0pt" dashstyle="solid" endcap="flat" miterlimit="400.0%" joinstyle="miter" linestyle="single" startarrow="none" startarrowwidth="medium" startarrowlength="medium" endarrow="none" endarrowwidth="medium" endarrowlength="medium"/>
                 <v:textbox>
@@ -678,12 +673,12 @@
               <wp:anchor distT="152400" distB="152400" distL="152400" distR="152400" simplePos="0" relativeHeight="251665408" behindDoc="0" locked="0" layoutInCell="1" allowOverlap="1">
                 <wp:simplePos x="0" y="0"/>
                 <wp:positionH relativeFrom="page">
-                  <wp:posOffset>457200</wp:posOffset>
+                  <wp:posOffset>457199</wp:posOffset>
                 </wp:positionH>
                 <wp:positionV relativeFrom="page">
                   <wp:posOffset>4543404</wp:posOffset>
                 </wp:positionV>
-                <wp:extent cx="2143807" cy="2168884"/>
+                <wp:extent cx="2153682" cy="2168884"/>
                 <wp:effectExtent l="0" t="0" r="0" b="0"/>
                 <wp:wrapThrough wrapText="bothSides" distL="152400" distR="152400">
                   <wp:wrapPolygon edited="1">
@@ -703,7 +698,7 @@
                       <wps:spPr>
                         <a:xfrm>
                           <a:off x="0" y="0"/>
-                          <a:ext cx="2143807" cy="2168884"/>
+                          <a:ext cx="2153682" cy="2168884"/>
                         </a:xfrm>
                         <a:prstGeom prst="rect">
                           <a:avLst/>
@@ -910,7 +905,7 @@
           </mc:Choice>
           <mc:Fallback>
             <w:pict>
-              <v:shape id="_x0000_s1032" type="#_x0000_t202" style="visibility:visible;position:absolute;margin-left:36.0pt;margin-top:357.7pt;width:168.8pt;height:170.8pt;z-index:251665408;mso-position-horizontal:absolute;mso-position-horizontal-relative:page;mso-position-vertical:absolute;mso-position-vertical-relative:page;mso-wrap-distance-left:12.0pt;mso-wrap-distance-top:12.0pt;mso-wrap-distance-right:12.0pt;mso-wrap-distance-bottom:12.0pt;">
+              <v:shape id="_x0000_s1032" type="#_x0000_t202" style="visibility:visible;position:absolute;margin-left:36.0pt;margin-top:357.7pt;width:169.6pt;height:170.8pt;z-index:251665408;mso-position-horizontal:absolute;mso-position-horizontal-relative:page;mso-position-vertical:absolute;mso-position-vertical-relative:page;mso-wrap-distance-left:12.0pt;mso-wrap-distance-top:12.0pt;mso-wrap-distance-right:12.0pt;mso-wrap-distance-bottom:12.0pt;">
                 <v:fill on="f"/>
                 <v:stroke on="f" weight="1.0pt" dashstyle="solid" endcap="flat" miterlimit="400.0%" joinstyle="miter" linestyle="single" startarrow="none" startarrowwidth="medium" startarrowlength="medium" endarrow="none" endarrowwidth="medium" endarrowlength="medium"/>
                 <v:textbox>
@@ -1110,7 +1105,7 @@
                 <wp:positionV relativeFrom="page">
                   <wp:posOffset>1348710</wp:posOffset>
                 </wp:positionV>
-                <wp:extent cx="2245379" cy="3120422"/>
+                <wp:extent cx="2153682" cy="3120422"/>
                 <wp:effectExtent l="0" t="0" r="0" b="0"/>
                 <wp:wrapThrough wrapText="bothSides" distL="152400" distR="152400">
                   <wp:wrapPolygon edited="1">
@@ -1130,7 +1125,7 @@
                       <wps:spPr>
                         <a:xfrm>
                           <a:off x="0" y="0"/>
-                          <a:ext cx="2245379" cy="3120422"/>
+                          <a:ext cx="2153682" cy="3120422"/>
                         </a:xfrm>
                         <a:prstGeom prst="rect">
                           <a:avLst/>
@@ -1151,7 +1146,7 @@
           </mc:Choice>
           <mc:Fallback>
             <w:pict>
-              <v:shape id="_x0000_s1033" type="#_x0000_t202" style="visibility:visible;position:absolute;margin-left:36.0pt;margin-top:106.2pt;width:176.8pt;height:245.7pt;z-index:251666432;mso-position-horizontal:absolute;mso-position-horizontal-relative:page;mso-position-vertical:absolute;mso-position-vertical-relative:page;mso-wrap-distance-left:12.0pt;mso-wrap-distance-top:12.0pt;mso-wrap-distance-right:12.0pt;mso-wrap-distance-bottom:12.0pt;">
+              <v:shape id="_x0000_s1033" type="#_x0000_t202" style="visibility:visible;position:absolute;margin-left:36.0pt;margin-top:106.2pt;width:169.6pt;height:245.7pt;z-index:251666432;mso-position-horizontal:absolute;mso-position-horizontal-relative:page;mso-position-vertical:absolute;mso-position-vertical-relative:page;mso-wrap-distance-left:12.0pt;mso-wrap-distance-top:12.0pt;mso-wrap-distance-right:12.0pt;mso-wrap-distance-bottom:12.0pt;">
                 <v:fill on="f"/>
                 <v:stroke on="f" weight="1.0pt" dashstyle="solid" endcap="flat" miterlimit="400.0%" joinstyle="miter" linestyle="single" startarrow="none" startarrowwidth="medium" startarrowlength="medium" endarrow="none" endarrowwidth="medium" endarrowlength="medium"/>
                 <w10:wrap type="through" side="bothSides" anchorx="page" anchory="page"/>
@@ -1170,9 +1165,9 @@
                   <wp:posOffset>2610881</wp:posOffset>
                 </wp:positionH>
                 <wp:positionV relativeFrom="page">
-                  <wp:posOffset>898493</wp:posOffset>
+                  <wp:posOffset>1409200</wp:posOffset>
                 </wp:positionV>
-                <wp:extent cx="4491975" cy="8895016"/>
+                <wp:extent cx="4491975" cy="8384309"/>
                 <wp:effectExtent l="0" t="0" r="0" b="0"/>
                 <wp:wrapThrough wrapText="bothSides" distL="152400" distR="152400">
                   <wp:wrapPolygon edited="1">
@@ -1192,7 +1187,7 @@
                       <wps:spPr>
                         <a:xfrm>
                           <a:off x="0" y="0"/>
-                          <a:ext cx="4491975" cy="8895016"/>
+                          <a:ext cx="4491975" cy="8384309"/>
                         </a:xfrm>
                         <a:prstGeom prst="rect">
                           <a:avLst/>
@@ -1238,7 +1233,7 @@
           </mc:Choice>
           <mc:Fallback>
             <w:pict>
-              <v:shape id="_x0000_s1034" type="#_x0000_t202" style="visibility:visible;position:absolute;margin-left:205.6pt;margin-top:70.7pt;width:353.7pt;height:700.4pt;z-index:251667456;mso-position-horizontal:absolute;mso-position-horizontal-relative:page;mso-position-vertical:absolute;mso-position-vertical-relative:page;mso-wrap-distance-left:12.0pt;mso-wrap-distance-top:12.0pt;mso-wrap-distance-right:12.0pt;mso-wrap-distance-bottom:12.0pt;">
+              <v:shape id="_x0000_s1034" type="#_x0000_t202" style="visibility:visible;position:absolute;margin-left:205.6pt;margin-top:111.0pt;width:353.7pt;height:660.2pt;z-index:251667456;mso-position-horizontal:absolute;mso-position-horizontal-relative:page;mso-position-vertical:absolute;mso-position-vertical-relative:page;mso-wrap-distance-left:12.0pt;mso-wrap-distance-top:12.0pt;mso-wrap-distance-right:12.0pt;mso-wrap-distance-bottom:12.0pt;">
                 <v:fill on="f"/>
                 <v:stroke on="f" weight="1.0pt" dashstyle="solid" endcap="flat" miterlimit="400.0%" joinstyle="miter" linestyle="single" startarrow="none" startarrowwidth="medium" startarrowlength="medium" endarrow="none" endarrowwidth="medium" endarrowlength="medium"/>
                 <v:textbox>
@@ -1944,11 +1939,6 @@
                           <a:miter lim="400000"/>
                         </a:ln>
                         <a:effectLst/>
-                        <a:extLst>
-                          <a:ext uri="{C572A759-6A51-4108-AA02-DFA0A04FC94B}">
-                            <ma14:wrappingTextBoxFlag xmlns:ma14="http://schemas.microsoft.com/office/mac/drawingml/2011/main" val="1"/>
-                          </a:ext>
-                        </a:extLst>
                       </wps:spPr>
                       <wps:txbx>
                         <w:txbxContent>
@@ -3517,7 +3507,7 @@
                 <wp:positionV relativeFrom="page">
                   <wp:posOffset>1409200</wp:posOffset>
                 </wp:positionV>
-                <wp:extent cx="2143807" cy="3059932"/>
+                <wp:extent cx="2153682" cy="3059932"/>
                 <wp:effectExtent l="0" t="0" r="0" b="0"/>
                 <wp:wrapThrough wrapText="bothSides" distL="152400" distR="152400">
                   <wp:wrapPolygon edited="1">
@@ -3537,7 +3527,7 @@
                       <wps:spPr>
                         <a:xfrm>
                           <a:off x="0" y="0"/>
-                          <a:ext cx="2143807" cy="3059932"/>
+                          <a:ext cx="2153682" cy="3059932"/>
                         </a:xfrm>
                         <a:prstGeom prst="rect">
                           <a:avLst/>
@@ -4149,7 +4139,7 @@
           </mc:Choice>
           <mc:Fallback>
             <w:pict>
-              <v:shape id="_x0000_s1043" type="#_x0000_t202" style="visibility:visible;position:absolute;margin-left:36.0pt;margin-top:111.0pt;width:168.8pt;height:240.9pt;z-index:251679744;mso-position-horizontal:absolute;mso-position-horizontal-relative:page;mso-position-vertical:absolute;mso-position-vertical-relative:page;mso-wrap-distance-left:12.0pt;mso-wrap-distance-top:12.0pt;mso-wrap-distance-right:12.0pt;mso-wrap-distance-bottom:12.0pt;">
+              <v:shape id="_x0000_s1043" type="#_x0000_t202" style="visibility:visible;position:absolute;margin-left:36.0pt;margin-top:111.0pt;width:169.6pt;height:240.9pt;z-index:251679744;mso-position-horizontal:absolute;mso-position-horizontal-relative:page;mso-position-vertical:absolute;mso-position-vertical-relative:page;mso-wrap-distance-left:12.0pt;mso-wrap-distance-top:12.0pt;mso-wrap-distance-right:12.0pt;mso-wrap-distance-bottom:12.0pt;">
                 <v:fill on="f"/>
                 <v:stroke on="f" weight="1.0pt" dashstyle="solid" endcap="flat" miterlimit="400.0%" joinstyle="miter" linestyle="single" startarrow="none" startarrowwidth="medium" startarrowlength="medium" endarrow="none" endarrowwidth="medium" endarrowlength="medium"/>
                 <v:textbox>
@@ -4904,7 +4894,7 @@
               <wp:anchor distT="152400" distB="152400" distL="152400" distR="152400" simplePos="0" relativeHeight="251682816" behindDoc="0" locked="0" layoutInCell="1" allowOverlap="1">
                 <wp:simplePos x="0" y="0"/>
                 <wp:positionH relativeFrom="page">
-                  <wp:posOffset>457199</wp:posOffset>
+                  <wp:posOffset>457200</wp:posOffset>
                 </wp:positionH>
                 <wp:positionV relativeFrom="page">
                   <wp:posOffset>4543404</wp:posOffset>
@@ -7226,12 +7216,12 @@
               <wp:anchor distT="152400" distB="152400" distL="152400" distR="152400" simplePos="0" relativeHeight="251707392" behindDoc="0" locked="0" layoutInCell="1" allowOverlap="1">
                 <wp:simplePos x="0" y="0"/>
                 <wp:positionH relativeFrom="page">
-                  <wp:posOffset>457200</wp:posOffset>
+                  <wp:posOffset>457199</wp:posOffset>
                 </wp:positionH>
                 <wp:positionV relativeFrom="page">
                   <wp:posOffset>6712288</wp:posOffset>
                 </wp:positionV>
-                <wp:extent cx="2143807" cy="1371923"/>
+                <wp:extent cx="2153682" cy="1371923"/>
                 <wp:effectExtent l="0" t="0" r="0" b="0"/>
                 <wp:wrapThrough wrapText="bothSides" distL="152400" distR="152400">
                   <wp:wrapPolygon edited="1">
@@ -7251,7 +7241,7 @@
                       <wps:spPr>
                         <a:xfrm>
                           <a:off x="0" y="0"/>
-                          <a:ext cx="2143807" cy="1371923"/>
+                          <a:ext cx="2153682" cy="1371923"/>
                         </a:xfrm>
                         <a:prstGeom prst="rect">
                           <a:avLst/>
@@ -7413,7 +7403,7 @@
           </mc:Choice>
           <mc:Fallback>
             <w:pict>
-              <v:shape id="_x0000_s1067" type="#_x0000_t202" style="visibility:visible;position:absolute;margin-left:36.0pt;margin-top:528.5pt;width:168.8pt;height:108.0pt;z-index:251707392;mso-position-horizontal:absolute;mso-position-horizontal-relative:page;mso-position-vertical:absolute;mso-position-vertical-relative:page;mso-wrap-distance-left:12.0pt;mso-wrap-distance-top:12.0pt;mso-wrap-distance-right:12.0pt;mso-wrap-distance-bottom:12.0pt;">
+              <v:shape id="_x0000_s1067" type="#_x0000_t202" style="visibility:visible;position:absolute;margin-left:36.0pt;margin-top:528.5pt;width:169.6pt;height:108.0pt;z-index:251707392;mso-position-horizontal:absolute;mso-position-horizontal-relative:page;mso-position-vertical:absolute;mso-position-vertical-relative:page;mso-wrap-distance-left:12.0pt;mso-wrap-distance-top:12.0pt;mso-wrap-distance-right:12.0pt;mso-wrap-distance-bottom:12.0pt;">
                 <v:fill on="f"/>
                 <v:stroke on="f" weight="1.0pt" dashstyle="solid" endcap="flat" miterlimit="400.0%" joinstyle="miter" linestyle="single" startarrow="none" startarrowwidth="medium" startarrowlength="medium" endarrow="none" endarrowwidth="medium" endarrowlength="medium"/>
                 <v:textbox>
@@ -10298,7 +10288,7 @@
                   <wp:posOffset>2612469</wp:posOffset>
                 </wp:positionH>
                 <wp:positionV relativeFrom="page">
-                  <wp:posOffset>1544186</wp:posOffset>
+                  <wp:posOffset>1524393</wp:posOffset>
                 </wp:positionV>
                 <wp:extent cx="1" cy="8630941"/>
                 <wp:effectExtent l="0" t="0" r="0" b="0"/>
@@ -10338,7 +10328,7 @@
           </mc:Choice>
           <mc:Fallback>
             <w:pict>
-              <v:line id="_x0000_s1115" style="visibility:visible;position:absolute;margin-left:205.7pt;margin-top:121.6pt;width:0.0pt;height:679.6pt;z-index:251756544;mso-position-horizontal:absolute;mso-position-horizontal-relative:page;mso-position-vertical:absolute;mso-position-vertical-relative:page;mso-wrap-distance-left:12.0pt;mso-wrap-distance-top:12.0pt;mso-wrap-distance-right:12.0pt;mso-wrap-distance-bottom:12.0pt;flip:x;">
+              <v:line id="_x0000_s1115" style="visibility:visible;position:absolute;margin-left:205.7pt;margin-top:120.0pt;width:0.0pt;height:679.6pt;z-index:251756544;mso-position-horizontal:absolute;mso-position-horizontal-relative:page;mso-position-vertical:absolute;mso-position-vertical-relative:page;mso-wrap-distance-left:12.0pt;mso-wrap-distance-top:12.0pt;mso-wrap-distance-right:12.0pt;mso-wrap-distance-bottom:12.0pt;flip:x;">
                 <v:fill on="f"/>
                 <v:stroke filltype="solid" color="#000000" opacity="50.0%" weight="0.2pt" dashstyle="solid" endcap="flat" miterlimit="400.0%" joinstyle="miter" linestyle="single" startarrow="none" startarrowwidth="medium" startarrowlength="medium" endarrow="none" endarrowwidth="medium" endarrowlength="medium"/>
                 <w10:wrap type="square" side="bothSides" anchorx="page" anchory="page"/>

</xml_diff>

<commit_message>
update profile, add hackerrank to sidebar
</commit_message>
<xml_diff>
--- a/download_cv/CV-Michal-Zak-13122022.docx
+++ b/download_cv/CV-Michal-Zak-13122022.docx
@@ -673,7 +673,7 @@
               <wp:anchor distT="152400" distB="152400" distL="152400" distR="152400" simplePos="0" relativeHeight="251665408" behindDoc="0" locked="0" layoutInCell="1" allowOverlap="1">
                 <wp:simplePos x="0" y="0"/>
                 <wp:positionH relativeFrom="page">
-                  <wp:posOffset>457199</wp:posOffset>
+                  <wp:posOffset>457200</wp:posOffset>
                 </wp:positionH>
                 <wp:positionV relativeFrom="page">
                   <wp:posOffset>4543404</wp:posOffset>
@@ -837,7 +837,7 @@
                                 <w:rtl w:val="0"/>
                                 <w:lang w:val="en-US"/>
                               </w:rPr>
-                              <w:t>ZSH / Vim</w:t>
+                              <w:t>Zsh / Vim</w:t>
                             </w:r>
                           </w:p>
                           <w:p>
@@ -854,9 +854,18 @@
                                 <w:sz w:val="14"/>
                                 <w:szCs w:val="14"/>
                                 <w:rtl w:val="0"/>
+                                <w:lang w:val="en-US"/>
+                              </w:rPr>
+                              <w:t>Git</w:t>
+                            </w:r>
+                            <w:r>
+                              <w:rPr>
+                                <w:sz w:val="14"/>
+                                <w:szCs w:val="14"/>
+                                <w:rtl w:val="0"/>
                                 <w:lang w:val="es-ES_tradnl"/>
                               </w:rPr>
-                              <w:t>GIT / GitHub / GitLab</w:t>
+                              <w:t xml:space="preserve"> / GitHub / GitLab</w:t>
                             </w:r>
                           </w:p>
                           <w:p>
@@ -1030,7 +1039,7 @@
                           <w:rtl w:val="0"/>
                           <w:lang w:val="en-US"/>
                         </w:rPr>
-                        <w:t>ZSH / Vim</w:t>
+                        <w:t>Zsh / Vim</w:t>
                       </w:r>
                     </w:p>
                     <w:p>
@@ -1047,9 +1056,18 @@
                           <w:sz w:val="14"/>
                           <w:szCs w:val="14"/>
                           <w:rtl w:val="0"/>
+                          <w:lang w:val="en-US"/>
+                        </w:rPr>
+                        <w:t>Git</w:t>
+                      </w:r>
+                      <w:r>
+                        <w:rPr>
+                          <w:sz w:val="14"/>
+                          <w:szCs w:val="14"/>
+                          <w:rtl w:val="0"/>
                           <w:lang w:val="es-ES_tradnl"/>
                         </w:rPr>
-                        <w:t>GIT / GitHub / GitLab</w:t>
+                        <w:t xml:space="preserve"> / GitHub / GitLab</w:t>
                       </w:r>
                     </w:p>
                     <w:p>
@@ -7216,7 +7234,7 @@
               <wp:anchor distT="152400" distB="152400" distL="152400" distR="152400" simplePos="0" relativeHeight="251707392" behindDoc="0" locked="0" layoutInCell="1" allowOverlap="1">
                 <wp:simplePos x="0" y="0"/>
                 <wp:positionH relativeFrom="page">
-                  <wp:posOffset>457199</wp:posOffset>
+                  <wp:posOffset>457200</wp:posOffset>
                 </wp:positionH>
                 <wp:positionV relativeFrom="page">
                   <wp:posOffset>6712288</wp:posOffset>

</xml_diff>